<commit_message>
stiamo seguendo la documentazione. Vediamo come va.
</commit_message>
<xml_diff>
--- a/approach-2/docs/DAO Allergene.docx
+++ b/approach-2/docs/DAO Allergene.docx
@@ -261,8 +261,10 @@
           </w:tcPr>
           <w:p>
             <w:r>
-              <w:t>-</w:t>
-            </w:r>
+              <w:t>Gli Allergeni restituiti non hanno associata la rispettiva Categoria.</w:t>
+            </w:r>
+            <w:bookmarkStart w:id="0" w:name="_GoBack"/>
+            <w:bookmarkEnd w:id="0"/>
           </w:p>
         </w:tc>
       </w:tr>
@@ -297,6 +299,9 @@
           <w:p>
             <w:r>
               <w:t>Ordinario accesso al db</w:t>
+            </w:r>
+            <w:r>
+              <w:t>.</w:t>
             </w:r>
           </w:p>
         </w:tc>
@@ -442,8 +447,6 @@
             <w:r>
               <w:t>-</w:t>
             </w:r>
-            <w:bookmarkStart w:id="0" w:name="_GoBack"/>
-            <w:bookmarkEnd w:id="0"/>
           </w:p>
         </w:tc>
       </w:tr>
@@ -2924,7 +2927,7 @@
 </file>
 
 <file path=customXml/itemProps1.xml><?xml version="1.0" encoding="utf-8"?>
-<ds:datastoreItem xmlns:ds="http://schemas.openxmlformats.org/officeDocument/2006/customXml" ds:itemID="{3565F457-E25C-4ABC-81BD-D938B4D08031}">
+<ds:datastoreItem xmlns:ds="http://schemas.openxmlformats.org/officeDocument/2006/customXml" ds:itemID="{D23DB62E-AF08-4337-841D-EAFA207573CE}">
   <ds:schemaRefs>
     <ds:schemaRef ds:uri="http://schemas.openxmlformats.org/officeDocument/2006/bibliography"/>
   </ds:schemaRefs>

</xml_diff>